<commit_message>
testes e mais testes
</commit_message>
<xml_diff>
--- a/Site-ArkadIA/Documentacao/ExemploRelatorio.docx
+++ b/Site-ArkadIA/Documentacao/ExemploRelatorio.docx
@@ -86,7 +86,7 @@
     <w:p>
       <w:r>
         <w:pict w14:anchorId="674D98AD">
-          <v:rect id="_x0000_i1110" style="width:0;height:1.5pt" o:hralign="center" o:hrstd="t" o:hr="t" fillcolor="#a0a0a0" stroked="f"/>
+          <v:rect id="_x0000_i1025" style="width:0;height:1.5pt" o:hralign="center" o:hrstd="t" o:hr="t" fillcolor="#a0a0a0" stroked="f"/>
         </w:pict>
       </w:r>
     </w:p>
@@ -161,7 +161,7 @@
     <w:p>
       <w:r>
         <w:pict w14:anchorId="26E70E20">
-          <v:rect id="_x0000_i1111" style="width:0;height:1.5pt" o:hralign="center" o:hrstd="t" o:hr="t" fillcolor="#a0a0a0" stroked="f"/>
+          <v:rect id="_x0000_i1026" style="width:0;height:1.5pt" o:hralign="center" o:hrstd="t" o:hr="t" fillcolor="#a0a0a0" stroked="f"/>
         </w:pict>
       </w:r>
     </w:p>
@@ -602,7 +602,7 @@
       <w:r>
         <w:lastRenderedPageBreak/>
         <w:pict w14:anchorId="09159CF9">
-          <v:rect id="_x0000_i1112" style="width:0;height:1.5pt" o:hralign="center" o:hrstd="t" o:hr="t" fillcolor="#a0a0a0" stroked="f"/>
+          <v:rect id="_x0000_i1027" style="width:0;height:1.5pt" o:hralign="center" o:hrstd="t" o:hr="t" fillcolor="#a0a0a0" stroked="f"/>
         </w:pict>
       </w:r>
     </w:p>
@@ -889,7 +889,7 @@
     <w:p>
       <w:r>
         <w:pict w14:anchorId="1D33AA8A">
-          <v:rect id="_x0000_i1113" style="width:0;height:1.5pt" o:hralign="center" o:hrstd="t" o:hr="t" fillcolor="#a0a0a0" stroked="f"/>
+          <v:rect id="_x0000_i1028" style="width:0;height:1.5pt" o:hralign="center" o:hrstd="t" o:hr="t" fillcolor="#a0a0a0" stroked="f"/>
         </w:pict>
       </w:r>
     </w:p>
@@ -984,7 +984,7 @@
     <w:p>
       <w:r>
         <w:pict w14:anchorId="62223ECE">
-          <v:rect id="_x0000_i1114" style="width:0;height:1.5pt" o:hralign="center" o:hrstd="t" o:hr="t" fillcolor="#a0a0a0" stroked="f"/>
+          <v:rect id="_x0000_i1029" style="width:0;height:1.5pt" o:hralign="center" o:hrstd="t" o:hr="t" fillcolor="#a0a0a0" stroked="f"/>
         </w:pict>
       </w:r>
     </w:p>
@@ -1275,7 +1275,7 @@
     <w:p>
       <w:r>
         <w:pict w14:anchorId="56D05A66">
-          <v:rect id="_x0000_i1115" style="width:0;height:1.5pt" o:hralign="center" o:hrstd="t" o:hr="t" fillcolor="#a0a0a0" stroked="f"/>
+          <v:rect id="_x0000_i1030" style="width:0;height:1.5pt" o:hralign="center" o:hrstd="t" o:hr="t" fillcolor="#a0a0a0" stroked="f"/>
         </w:pict>
       </w:r>
     </w:p>
@@ -1368,7 +1368,7 @@
     <w:p>
       <w:r>
         <w:pict w14:anchorId="1228D4AC">
-          <v:rect id="_x0000_i1116" style="width:0;height:1.5pt" o:hralign="center" o:hrstd="t" o:hr="t" fillcolor="#a0a0a0" stroked="f"/>
+          <v:rect id="_x0000_i1031" style="width:0;height:1.5pt" o:hralign="center" o:hrstd="t" o:hr="t" fillcolor="#a0a0a0" stroked="f"/>
         </w:pict>
       </w:r>
     </w:p>
@@ -1711,7 +1711,7 @@
     <w:p>
       <w:r>
         <w:pict w14:anchorId="43738740">
-          <v:rect id="_x0000_i1117" style="width:0;height:1.5pt" o:hralign="center" o:hrstd="t" o:hr="t" fillcolor="#a0a0a0" stroked="f"/>
+          <v:rect id="_x0000_i1032" style="width:0;height:1.5pt" o:hralign="center" o:hrstd="t" o:hr="t" fillcolor="#a0a0a0" stroked="f"/>
         </w:pict>
       </w:r>
     </w:p>
@@ -1992,7 +1992,7 @@
     <w:p>
       <w:r>
         <w:pict w14:anchorId="42188801">
-          <v:rect id="_x0000_i1118" style="width:0;height:1.5pt" o:hralign="center" o:hrstd="t" o:hr="t" fillcolor="#a0a0a0" stroked="f"/>
+          <v:rect id="_x0000_i1033" style="width:0;height:1.5pt" o:hralign="center" o:hrstd="t" o:hr="t" fillcolor="#a0a0a0" stroked="f"/>
         </w:pict>
       </w:r>
     </w:p>
@@ -2424,7 +2424,7 @@
     <w:p>
       <w:r>
         <w:pict w14:anchorId="42265B77">
-          <v:rect id="_x0000_i1119" style="width:0;height:1.5pt" o:hralign="center" o:hrstd="t" o:hr="t" fillcolor="#a0a0a0" stroked="f"/>
+          <v:rect id="_x0000_i1034" style="width:0;height:1.5pt" o:hralign="center" o:hrstd="t" o:hr="t" fillcolor="#a0a0a0" stroked="f"/>
         </w:pict>
       </w:r>
     </w:p>
@@ -2508,7 +2508,7 @@
     <w:p>
       <w:r>
         <w:pict w14:anchorId="28F4704A">
-          <v:rect id="_x0000_i1121" style="width:0;height:1.5pt" o:hralign="center" o:hrstd="t" o:hr="t" fillcolor="#a0a0a0" stroked="f"/>
+          <v:rect id="_x0000_i1035" style="width:0;height:1.5pt" o:hralign="center" o:hrstd="t" o:hr="t" fillcolor="#a0a0a0" stroked="f"/>
         </w:pict>
       </w:r>
     </w:p>
@@ -2576,7 +2576,7 @@
     <w:p>
       <w:r>
         <w:pict w14:anchorId="4484A225">
-          <v:rect id="_x0000_i1122" style="width:0;height:1.5pt" o:hralign="center" o:hrstd="t" o:hr="t" fillcolor="#a0a0a0" stroked="f"/>
+          <v:rect id="_x0000_i1036" style="width:0;height:1.5pt" o:hralign="center" o:hrstd="t" o:hr="t" fillcolor="#a0a0a0" stroked="f"/>
         </w:pict>
       </w:r>
     </w:p>
@@ -3959,6 +3959,7 @@
   <w:style w:type="character" w:default="1" w:styleId="Fontepargpadro">
     <w:name w:val="Default Paragraph Font"/>
     <w:uiPriority w:val="1"/>
+    <w:semiHidden/>
     <w:unhideWhenUsed/>
   </w:style>
   <w:style w:type="table" w:default="1" w:styleId="Tabelanormal">

</xml_diff>